<commit_message>
update resume Dec 2023
</commit_message>
<xml_diff>
--- a/assets/resume.docx
+++ b/assets/resume.docx
@@ -207,7 +207,6 @@
         <w:t xml:space="preserve"> | </w:t>
       </w:r>
       <w:hyperlink r:id="rId7" w:history="1">
-        <w:proofErr w:type="spellStart"/>
         <w:r>
           <w:rPr>
             <w:rStyle w:val="Hyperlink"/>
@@ -217,7 +216,6 @@
           </w:rPr>
           <w:t>Linkedin</w:t>
         </w:r>
-        <w:proofErr w:type="spellEnd"/>
       </w:hyperlink>
       <w:r>
         <w:rPr>
@@ -229,7 +227,6 @@
         <w:t xml:space="preserve"> | </w:t>
       </w:r>
       <w:hyperlink r:id="rId8" w:history="1">
-        <w:proofErr w:type="spellStart"/>
         <w:r>
           <w:rPr>
             <w:rStyle w:val="Hyperlink"/>
@@ -239,7 +236,6 @@
           </w:rPr>
           <w:t>Github</w:t>
         </w:r>
-        <w:proofErr w:type="spellEnd"/>
       </w:hyperlink>
       <w:r>
         <w:rPr>
@@ -732,21 +728,7 @@
         <w:rPr>
           <w:lang w:val="en-US"/>
         </w:rPr>
-        <w:t xml:space="preserve">Creating Database Management Applications in a Reactive way Using </w:t>
-      </w:r>
-      <w:proofErr w:type="spellStart"/>
-      <w:r>
-        <w:rPr>
-          <w:lang w:val="en-US"/>
-        </w:rPr>
-        <w:t>JFrame</w:t>
-      </w:r>
-      <w:proofErr w:type="spellEnd"/>
-      <w:r>
-        <w:rPr>
-          <w:lang w:val="en-US"/>
-        </w:rPr>
-        <w:t>, JAVA, MySQL.</w:t>
+        <w:t>Creating Database Management Applications in a Reactive way Using JFrame, JAVA, MySQL.</w:t>
       </w:r>
     </w:p>
     <w:p>
@@ -924,9 +906,8 @@
           <w:sz w:val="20"/>
           <w:szCs w:val="20"/>
         </w:rPr>
-        <w:t xml:space="preserve">"GitHub </w:t>
-      </w:r>
-      <w:proofErr w:type="spellStart"/>
+        <w:t>"GitHub Copilot Hackathon"</w:t>
+      </w:r>
       <w:r>
         <w:rPr>
           <w:rFonts w:ascii="ArialMT" w:hAnsi="ArialMT"/>
@@ -934,9 +915,8 @@
           <w:sz w:val="20"/>
           <w:szCs w:val="20"/>
         </w:rPr>
-        <w:t>Copilot</w:t>
-      </w:r>
-      <w:proofErr w:type="spellEnd"/>
+        <w:t xml:space="preserve"> </w:t>
+      </w:r>
       <w:r>
         <w:rPr>
           <w:rFonts w:ascii="ArialMT" w:hAnsi="ArialMT"/>
@@ -944,7 +924,7 @@
           <w:sz w:val="20"/>
           <w:szCs w:val="20"/>
         </w:rPr>
-        <w:t xml:space="preserve"> Hackathon"</w:t>
+        <w:t>hosted by Microsoft Corporation</w:t>
       </w:r>
       <w:r>
         <w:rPr>
@@ -962,28 +942,9 @@
           <w:sz w:val="20"/>
           <w:szCs w:val="20"/>
         </w:rPr>
-        <w:t>hosted by Microsoft Corporation</w:t>
-      </w:r>
-      <w:r>
-        <w:rPr>
-          <w:rFonts w:ascii="ArialMT" w:hAnsi="ArialMT"/>
-          <w:color w:val="303A4C"/>
-          <w:sz w:val="20"/>
-          <w:szCs w:val="20"/>
-        </w:rPr>
-        <w:t xml:space="preserve"> </w:t>
-      </w:r>
-      <w:r>
-        <w:rPr>
-          <w:rFonts w:ascii="ArialMT" w:hAnsi="ArialMT"/>
-          <w:color w:val="303A4C"/>
-          <w:sz w:val="20"/>
-          <w:szCs w:val="20"/>
-        </w:rPr>
         <w:t xml:space="preserve">on the esteemed </w:t>
       </w:r>
       <w:hyperlink r:id="rId10" w:history="1">
-        <w:proofErr w:type="spellStart"/>
         <w:r>
           <w:rPr>
             <w:rStyle w:val="Hyperlink"/>
@@ -991,17 +952,7 @@
             <w:sz w:val="20"/>
             <w:szCs w:val="20"/>
           </w:rPr>
-          <w:t>TechGig</w:t>
-        </w:r>
-        <w:proofErr w:type="spellEnd"/>
-        <w:r>
-          <w:rPr>
-            <w:rStyle w:val="Hyperlink"/>
-            <w:rFonts w:ascii="ArialMT" w:hAnsi="ArialMT"/>
-            <w:sz w:val="20"/>
-            <w:szCs w:val="20"/>
-          </w:rPr>
-          <w:t xml:space="preserve"> Code Gladiators</w:t>
+          <w:t>TechGig Code Gladiators</w:t>
         </w:r>
       </w:hyperlink>
       <w:r>
@@ -1387,7 +1338,7 @@
           <w:bCs/>
           <w:lang w:val="en-US"/>
         </w:rPr>
-        <w:t xml:space="preserve">        Sept 2021 - Present</w:t>
+        <w:t xml:space="preserve">       Sept 2021 - Present</w:t>
       </w:r>
     </w:p>
     <w:p>
@@ -1476,7 +1427,6 @@
         <w:rPr>
           <w:lang w:val="en-US"/>
         </w:rPr>
-        <w:lastRenderedPageBreak/>
         <w:t>Chargeback analysis: identifying root causes and eliminating issues regarding vendor chargeback.</w:t>
       </w:r>
     </w:p>
@@ -1495,6 +1445,7 @@
         <w:rPr>
           <w:lang w:val="en-US"/>
         </w:rPr>
+        <w:lastRenderedPageBreak/>
         <w:t>Conducted weekly audits on TTs resolved by associates and provided feedback accordingly.</w:t>
       </w:r>
     </w:p>
@@ -1568,21 +1519,7 @@
         <w:rPr>
           <w:lang w:val="en-US"/>
         </w:rPr>
-        <w:t>Transferring process knowledge to new-</w:t>
-      </w:r>
-      <w:proofErr w:type="spellStart"/>
-      <w:r>
-        <w:rPr>
-          <w:lang w:val="en-US"/>
-        </w:rPr>
-        <w:t>joinees</w:t>
-      </w:r>
-      <w:proofErr w:type="spellEnd"/>
-      <w:r>
-        <w:rPr>
-          <w:lang w:val="en-US"/>
-        </w:rPr>
-        <w:t>.</w:t>
+        <w:t>Transferring process knowledge to new-joinees.</w:t>
       </w:r>
     </w:p>
     <w:p>
@@ -1774,47 +1711,7 @@
           <w:sz w:val="20"/>
           <w:szCs w:val="20"/>
         </w:rPr>
-        <w:t xml:space="preserve">IT </w:t>
-      </w:r>
-      <w:proofErr w:type="spellStart"/>
-      <w:r>
-        <w:rPr>
-          <w:rFonts w:ascii="ArialMT" w:hAnsi="ArialMT"/>
-          <w:color w:val="303A4C"/>
-          <w:sz w:val="20"/>
-          <w:szCs w:val="20"/>
-        </w:rPr>
-        <w:t>Vedant</w:t>
-      </w:r>
-      <w:proofErr w:type="spellEnd"/>
-      <w:r>
-        <w:rPr>
-          <w:rFonts w:ascii="ArialMT" w:hAnsi="ArialMT"/>
-          <w:color w:val="303A4C"/>
-          <w:sz w:val="20"/>
-          <w:szCs w:val="20"/>
-        </w:rPr>
-        <w:t xml:space="preserve"> Education </w:t>
-      </w:r>
-      <w:proofErr w:type="spellStart"/>
-      <w:r>
-        <w:rPr>
-          <w:rFonts w:ascii="ArialMT" w:hAnsi="ArialMT"/>
-          <w:color w:val="303A4C"/>
-          <w:sz w:val="20"/>
-          <w:szCs w:val="20"/>
-        </w:rPr>
-        <w:t>Pvt.</w:t>
-      </w:r>
-      <w:proofErr w:type="spellEnd"/>
-      <w:r>
-        <w:rPr>
-          <w:rFonts w:ascii="ArialMT" w:hAnsi="ArialMT"/>
-          <w:color w:val="303A4C"/>
-          <w:sz w:val="20"/>
-          <w:szCs w:val="20"/>
-        </w:rPr>
-        <w:t xml:space="preserve"> Ltd. </w:t>
+        <w:t xml:space="preserve">IT Vedant Education Pvt. Ltd. </w:t>
       </w:r>
     </w:p>
     <w:p>
@@ -1857,47 +1754,7 @@
           <w:sz w:val="20"/>
           <w:szCs w:val="20"/>
         </w:rPr>
-        <w:t xml:space="preserve">IT </w:t>
-      </w:r>
-      <w:proofErr w:type="spellStart"/>
-      <w:r>
-        <w:rPr>
-          <w:rFonts w:ascii="ArialMT" w:hAnsi="ArialMT"/>
-          <w:color w:val="303A4C"/>
-          <w:sz w:val="20"/>
-          <w:szCs w:val="20"/>
-        </w:rPr>
-        <w:t>Vedant</w:t>
-      </w:r>
-      <w:proofErr w:type="spellEnd"/>
-      <w:r>
-        <w:rPr>
-          <w:rFonts w:ascii="ArialMT" w:hAnsi="ArialMT"/>
-          <w:color w:val="303A4C"/>
-          <w:sz w:val="20"/>
-          <w:szCs w:val="20"/>
-        </w:rPr>
-        <w:t xml:space="preserve"> Education </w:t>
-      </w:r>
-      <w:proofErr w:type="spellStart"/>
-      <w:r>
-        <w:rPr>
-          <w:rFonts w:ascii="ArialMT" w:hAnsi="ArialMT"/>
-          <w:color w:val="303A4C"/>
-          <w:sz w:val="20"/>
-          <w:szCs w:val="20"/>
-        </w:rPr>
-        <w:t>Pvt.</w:t>
-      </w:r>
-      <w:proofErr w:type="spellEnd"/>
-      <w:r>
-        <w:rPr>
-          <w:rFonts w:ascii="ArialMT" w:hAnsi="ArialMT"/>
-          <w:color w:val="303A4C"/>
-          <w:sz w:val="20"/>
-          <w:szCs w:val="20"/>
-        </w:rPr>
-        <w:t xml:space="preserve"> Ltd. </w:t>
+        <w:t xml:space="preserve">IT Vedant Education Pvt. Ltd. </w:t>
       </w:r>
     </w:p>
     <w:p>
@@ -1993,47 +1850,7 @@
           <w:sz w:val="20"/>
           <w:szCs w:val="20"/>
         </w:rPr>
-        <w:t xml:space="preserve">IT </w:t>
-      </w:r>
-      <w:proofErr w:type="spellStart"/>
-      <w:r>
-        <w:rPr>
-          <w:rFonts w:ascii="ArialMT" w:hAnsi="ArialMT"/>
-          <w:color w:val="303A4C"/>
-          <w:sz w:val="20"/>
-          <w:szCs w:val="20"/>
-        </w:rPr>
-        <w:t>Vedant</w:t>
-      </w:r>
-      <w:proofErr w:type="spellEnd"/>
-      <w:r>
-        <w:rPr>
-          <w:rFonts w:ascii="ArialMT" w:hAnsi="ArialMT"/>
-          <w:color w:val="303A4C"/>
-          <w:sz w:val="20"/>
-          <w:szCs w:val="20"/>
-        </w:rPr>
-        <w:t xml:space="preserve"> Education </w:t>
-      </w:r>
-      <w:proofErr w:type="spellStart"/>
-      <w:r>
-        <w:rPr>
-          <w:rFonts w:ascii="ArialMT" w:hAnsi="ArialMT"/>
-          <w:color w:val="303A4C"/>
-          <w:sz w:val="20"/>
-          <w:szCs w:val="20"/>
-        </w:rPr>
-        <w:t>Pvt.</w:t>
-      </w:r>
-      <w:proofErr w:type="spellEnd"/>
-      <w:r>
-        <w:rPr>
-          <w:rFonts w:ascii="ArialMT" w:hAnsi="ArialMT"/>
-          <w:color w:val="303A4C"/>
-          <w:sz w:val="20"/>
-          <w:szCs w:val="20"/>
-        </w:rPr>
-        <w:t xml:space="preserve"> Ltd</w:t>
+        <w:t>IT Vedant Education Pvt. Ltd</w:t>
       </w:r>
       <w:r>
         <w:rPr>
@@ -2070,7 +1887,6 @@
         </w:rPr>
         <w:t>F</w:t>
       </w:r>
-      <w:proofErr w:type="spellStart"/>
       <w:r>
         <w:rPr>
           <w:rFonts w:asciiTheme="majorHAnsi" w:eastAsiaTheme="minorHAnsi" w:hAnsiTheme="majorHAnsi" w:cstheme="majorHAnsi"/>
@@ -2080,19 +1896,7 @@
           <w:lang w:val="en-US" w:eastAsia="en-US"/>
           <w14:ligatures w14:val="standardContextual"/>
         </w:rPr>
-        <w:t>oundations</w:t>
-      </w:r>
-      <w:proofErr w:type="spellEnd"/>
-      <w:r>
-        <w:rPr>
-          <w:rFonts w:asciiTheme="majorHAnsi" w:eastAsiaTheme="minorHAnsi" w:hAnsiTheme="majorHAnsi" w:cstheme="majorHAnsi"/>
-          <w:b/>
-          <w:bCs/>
-          <w:kern w:val="2"/>
-          <w:lang w:val="en-US" w:eastAsia="en-US"/>
-          <w14:ligatures w14:val="standardContextual"/>
-        </w:rPr>
-        <w:t xml:space="preserve"> of Project Management (2021)</w:t>
+        <w:t>oundations of Project Management (2021)</w:t>
       </w:r>
       <w:r>
         <w:rPr>
@@ -2183,47 +1987,7 @@
           <w:sz w:val="20"/>
           <w:szCs w:val="20"/>
         </w:rPr>
-        <w:t xml:space="preserve">IT </w:t>
-      </w:r>
-      <w:proofErr w:type="spellStart"/>
-      <w:r>
-        <w:rPr>
-          <w:rFonts w:ascii="ArialMT" w:hAnsi="ArialMT"/>
-          <w:color w:val="303A4C"/>
-          <w:sz w:val="20"/>
-          <w:szCs w:val="20"/>
-        </w:rPr>
-        <w:t>Vedant</w:t>
-      </w:r>
-      <w:proofErr w:type="spellEnd"/>
-      <w:r>
-        <w:rPr>
-          <w:rFonts w:ascii="ArialMT" w:hAnsi="ArialMT"/>
-          <w:color w:val="303A4C"/>
-          <w:sz w:val="20"/>
-          <w:szCs w:val="20"/>
-        </w:rPr>
-        <w:t xml:space="preserve"> Education </w:t>
-      </w:r>
-      <w:proofErr w:type="spellStart"/>
-      <w:r>
-        <w:rPr>
-          <w:rFonts w:ascii="ArialMT" w:hAnsi="ArialMT"/>
-          <w:color w:val="303A4C"/>
-          <w:sz w:val="20"/>
-          <w:szCs w:val="20"/>
-        </w:rPr>
-        <w:t>Pvt.</w:t>
-      </w:r>
-      <w:proofErr w:type="spellEnd"/>
-      <w:r>
-        <w:rPr>
-          <w:rFonts w:ascii="ArialMT" w:hAnsi="ArialMT"/>
-          <w:color w:val="303A4C"/>
-          <w:sz w:val="20"/>
-          <w:szCs w:val="20"/>
-        </w:rPr>
-        <w:t xml:space="preserve"> Ltd</w:t>
+        <w:t>IT Vedant Education Pvt. Ltd</w:t>
       </w:r>
       <w:r>
         <w:rPr>
@@ -2280,9 +2044,8 @@
           <w:sz w:val="20"/>
           <w:szCs w:val="20"/>
         </w:rPr>
-        <w:t xml:space="preserve">Government College Of Engineering And Research </w:t>
-      </w:r>
-      <w:proofErr w:type="spellStart"/>
+        <w:t>Government College Of Engineering And Research A</w:t>
+      </w:r>
       <w:r>
         <w:rPr>
           <w:rFonts w:ascii="ArialMT" w:hAnsi="ArialMT"/>
@@ -2290,7 +2053,7 @@
           <w:sz w:val="20"/>
           <w:szCs w:val="20"/>
         </w:rPr>
-        <w:t>A</w:t>
+        <w:t>w</w:t>
       </w:r>
       <w:r>
         <w:rPr>
@@ -2299,26 +2062,7 @@
           <w:sz w:val="20"/>
           <w:szCs w:val="20"/>
         </w:rPr>
-        <w:t>w</w:t>
-      </w:r>
-      <w:r>
-        <w:rPr>
-          <w:rFonts w:ascii="ArialMT" w:hAnsi="ArialMT"/>
-          <w:color w:val="303A4C"/>
-          <w:sz w:val="20"/>
-          <w:szCs w:val="20"/>
-        </w:rPr>
-        <w:t>asari</w:t>
-      </w:r>
-      <w:proofErr w:type="spellEnd"/>
-      <w:r>
-        <w:rPr>
-          <w:rFonts w:ascii="ArialMT" w:hAnsi="ArialMT"/>
-          <w:color w:val="303A4C"/>
-          <w:sz w:val="20"/>
-          <w:szCs w:val="20"/>
-        </w:rPr>
-        <w:t xml:space="preserve">, Pune. </w:t>
+        <w:t xml:space="preserve">asari, Pune. </w:t>
       </w:r>
     </w:p>
     <w:p>

</xml_diff>